<commit_message>
fixed about us email entry validation
</commit_message>
<xml_diff>
--- a/form.docx
+++ b/form.docx
@@ -89,7 +89,18 @@
               <w:cnfStyle w:val="000000100000" w:firstRow="0" w:lastRow="0" w:firstColumn="0" w:lastColumn="0" w:oddVBand="0" w:evenVBand="0" w:oddHBand="1" w:evenHBand="0" w:firstRowFirstColumn="0" w:firstRowLastColumn="0" w:lastRowFirstColumn="0" w:lastRowLastColumn="0"/>
             </w:pPr>
             <w:r>
-              <w:t xml:space="preserve">Data Format or RedExp                                          </w:t>
+              <w:t xml:space="preserve">Data Format or </w:t>
+            </w:r>
+            <w:proofErr w:type="spellStart"/>
+            <w:r>
+              <w:t>Reg</w:t>
+            </w:r>
+            <w:r>
+              <w:t>Exp</w:t>
+            </w:r>
+            <w:proofErr w:type="spellEnd"/>
+            <w:r>
+              <w:t xml:space="preserve">                                          </w:t>
             </w:r>
           </w:p>
         </w:tc>
@@ -287,7 +298,18 @@
               <w:cnfStyle w:val="000000100000" w:firstRow="0" w:lastRow="0" w:firstColumn="0" w:lastColumn="0" w:oddVBand="0" w:evenVBand="0" w:oddHBand="1" w:evenHBand="0" w:firstRowFirstColumn="0" w:firstRowLastColumn="0" w:lastRowFirstColumn="0" w:lastRowLastColumn="0"/>
             </w:pPr>
             <w:r>
-              <w:t xml:space="preserve">Data Format or RedExp                                          </w:t>
+              <w:t xml:space="preserve">Data Format or </w:t>
+            </w:r>
+            <w:proofErr w:type="spellStart"/>
+            <w:r>
+              <w:t>Reg</w:t>
+            </w:r>
+            <w:r>
+              <w:t>Exp</w:t>
+            </w:r>
+            <w:proofErr w:type="spellEnd"/>
+            <w:r>
+              <w:t xml:space="preserve">                                          </w:t>
             </w:r>
           </w:p>
         </w:tc>
@@ -519,7 +541,20 @@
               <w:cnfStyle w:val="000000100000" w:firstRow="0" w:lastRow="0" w:firstColumn="0" w:lastColumn="0" w:oddVBand="0" w:evenVBand="0" w:oddHBand="1" w:evenHBand="0" w:firstRowFirstColumn="0" w:firstRowLastColumn="0" w:lastRowFirstColumn="0" w:lastRowLastColumn="0"/>
             </w:pPr>
             <w:r>
-              <w:t xml:space="preserve">Data Format or RedExp                                          </w:t>
+              <w:t xml:space="preserve">Data Format or </w:t>
+            </w:r>
+            <w:proofErr w:type="spellStart"/>
+            <w:r>
+              <w:t>Reg</w:t>
+            </w:r>
+            <w:bookmarkStart w:id="0" w:name="_GoBack"/>
+            <w:bookmarkEnd w:id="0"/>
+            <w:r>
+              <w:t>Exp</w:t>
+            </w:r>
+            <w:proofErr w:type="spellEnd"/>
+            <w:r>
+              <w:t xml:space="preserve">                                          </w:t>
             </w:r>
           </w:p>
         </w:tc>
@@ -679,8 +714,6 @@
             <w:r>
               <w:t>To make sure you typed the password correctly</w:t>
             </w:r>
-            <w:bookmarkStart w:id="0" w:name="_GoBack"/>
-            <w:bookmarkEnd w:id="0"/>
           </w:p>
         </w:tc>
       </w:tr>
@@ -1100,6 +1133,7 @@
   <w:style w:type="character" w:default="1" w:styleId="DefaultParagraphFont">
     <w:name w:val="Default Paragraph Font"/>
     <w:uiPriority w:val="1"/>
+    <w:semiHidden/>
     <w:unhideWhenUsed/>
   </w:style>
   <w:style w:type="table" w:default="1" w:styleId="TableNormal">

</xml_diff>